<commit_message>
Database changes ( EER, Doc, Mysql code, Workbench Model )
</commit_message>
<xml_diff>
--- a/docs/database_design/description/Greek/database.docx
+++ b/docs/database_design/description/Greek/database.docx
@@ -304,7 +304,6 @@
     </w:p>
     <w:p/>
     <w:p>
-      <w:bookmarkStart w:id="0" w:name="_GoBack"/>
       <w:r>
         <w:rPr>
           <w:noProof/>
@@ -312,9 +311,9 @@
         </w:rPr>
         <w:drawing>
           <wp:inline distT="0" distB="0" distL="0" distR="0">
-            <wp:extent cx="6076950" cy="3505510"/>
+            <wp:extent cx="5257800" cy="3562350"/>
             <wp:effectExtent l="0" t="0" r="0" b="0"/>
-            <wp:docPr id="4" name="Picture 4" descr="C:\xampp\htdocs\Treasure-Thess-Website\docs\database_design\eer\database.png"/>
+            <wp:docPr id="1" name="Picture 1" descr="C:\xampp\htdocs\Treasure-Thess-Website\docs\database_design\eer\database.png"/>
             <wp:cNvGraphicFramePr>
               <a:graphicFrameLocks xmlns:a="http://schemas.openxmlformats.org/drawingml/2006/main" noChangeAspect="1"/>
             </wp:cNvGraphicFramePr>
@@ -322,13 +321,13 @@
               <a:graphicData uri="http://schemas.openxmlformats.org/drawingml/2006/picture">
                 <pic:pic xmlns:pic="http://schemas.openxmlformats.org/drawingml/2006/picture">
                   <pic:nvPicPr>
-                    <pic:cNvPr id="0" name="Picture 3" descr="C:\xampp\htdocs\Treasure-Thess-Website\docs\database_design\eer\database.png"/>
+                    <pic:cNvPr id="0" name="Picture 1" descr="C:\xampp\htdocs\Treasure-Thess-Website\docs\database_design\eer\database.png"/>
                     <pic:cNvPicPr>
                       <a:picLocks noChangeAspect="1" noChangeArrowheads="1"/>
                     </pic:cNvPicPr>
                   </pic:nvPicPr>
                   <pic:blipFill>
-                    <a:blip r:embed="rId6">
+                    <a:blip r:embed="rId6" cstate="print">
                       <a:extLst>
                         <a:ext uri="{28A0092B-C50C-407E-A947-70E740481C1C}">
                           <a14:useLocalDpi xmlns:a14="http://schemas.microsoft.com/office/drawing/2010/main" val="0"/>
@@ -343,7 +342,7 @@
                   <pic:spPr bwMode="auto">
                     <a:xfrm>
                       <a:off x="0" y="0"/>
-                      <a:ext cx="6077496" cy="3505825"/>
+                      <a:ext cx="5257800" cy="3562350"/>
                     </a:xfrm>
                     <a:prstGeom prst="rect">
                       <a:avLst/>
@@ -359,7 +358,6 @@
           </wp:inline>
         </w:drawing>
       </w:r>
-      <w:bookmarkEnd w:id="0"/>
     </w:p>
     <w:p>
       <w:pPr>
@@ -1249,18 +1247,14 @@
           <w:numId w:val="6"/>
         </w:numPr>
       </w:pPr>
-      <w:r>
-        <w:rPr>
-          <w:color w:val="ED7D31" w:themeColor="accent2"/>
-        </w:rPr>
-        <w:t>ExaminerApplication</w:t>
-      </w:r>
-      <w:r>
-        <w:rPr>
-          <w:color w:val="ED7D31" w:themeColor="accent2"/>
-        </w:rPr>
-        <w:t xml:space="preserve"> </w:t>
-      </w:r>
+      <w:bookmarkStart w:id="0" w:name="_GoBack"/>
+      <w:r>
+        <w:rPr>
+          <w:color w:val="FF0000"/>
+        </w:rPr>
+        <w:t xml:space="preserve">ExaminerApplication </w:t>
+      </w:r>
+      <w:bookmarkEnd w:id="0"/>
       <w:r>
         <w:t xml:space="preserve">: </w:t>
       </w:r>
@@ -2691,7 +2685,11 @@
           <w:ilvl w:val="1"/>
           <w:numId w:val="6"/>
         </w:numPr>
-      </w:pPr>
+        <w:rPr>
+          <w:lang w:val="en-US"/>
+        </w:rPr>
+      </w:pPr>
+      <w:proofErr w:type="spellStart"/>
       <w:r>
         <w:rPr>
           <w:color w:val="806000" w:themeColor="accent4" w:themeShade="80"/>
@@ -2702,6 +2700,7 @@
       <w:r>
         <w:rPr>
           <w:color w:val="806000" w:themeColor="accent4" w:themeShade="80"/>
+          <w:lang w:val="en-US"/>
         </w:rPr>
         <w:t>_</w:t>
       </w:r>
@@ -2712,13 +2711,18 @@
         </w:rPr>
         <w:t>id</w:t>
       </w:r>
-      <w:r>
-        <w:rPr>
-          <w:color w:val="806000" w:themeColor="accent4" w:themeShade="80"/>
-        </w:rPr>
-        <w:t xml:space="preserve"> </w:t>
-      </w:r>
-      <w:r>
+      <w:proofErr w:type="spellEnd"/>
+      <w:r>
+        <w:rPr>
+          <w:color w:val="806000" w:themeColor="accent4" w:themeShade="80"/>
+          <w:lang w:val="en-US"/>
+        </w:rPr>
+        <w:t xml:space="preserve"> </w:t>
+      </w:r>
+      <w:r>
+        <w:rPr>
+          <w:lang w:val="en-US"/>
+        </w:rPr>
         <w:t xml:space="preserve">: </w:t>
       </w:r>
       <w:r>
@@ -2731,6 +2735,7 @@
       <w:r>
         <w:rPr>
           <w:b/>
+          <w:lang w:val="en-US"/>
         </w:rPr>
         <w:t xml:space="preserve"> </w:t>
       </w:r>
@@ -2742,18 +2747,27 @@
         <w:t>Key</w:t>
       </w:r>
       <w:r>
+        <w:rPr>
+          <w:lang w:val="en-US"/>
+        </w:rPr>
         <w:t xml:space="preserve"> </w:t>
       </w:r>
       <w:r>
         <w:t>με</w:t>
       </w:r>
       <w:r>
+        <w:rPr>
+          <w:lang w:val="en-US"/>
+        </w:rPr>
         <w:t xml:space="preserve"> </w:t>
       </w:r>
       <w:r>
         <w:t>αναφορα</w:t>
       </w:r>
       <w:r>
+        <w:rPr>
+          <w:lang w:val="en-US"/>
+        </w:rPr>
         <w:t xml:space="preserve"> </w:t>
       </w:r>
       <w:r>
@@ -2763,12 +2777,18 @@
         <w:t>ν</w:t>
       </w:r>
       <w:r>
+        <w:rPr>
+          <w:lang w:val="en-US"/>
+        </w:rPr>
         <w:t xml:space="preserve"> </w:t>
       </w:r>
       <w:r>
         <w:t>πινακα</w:t>
       </w:r>
       <w:r>
+        <w:rPr>
+          <w:lang w:val="en-US"/>
+        </w:rPr>
         <w:t xml:space="preserve"> </w:t>
       </w:r>
       <w:r>
@@ -2778,18 +2798,27 @@
         <w:t>Questionnaire</w:t>
       </w:r>
       <w:r>
+        <w:rPr>
+          <w:lang w:val="en-US"/>
+        </w:rPr>
         <w:t xml:space="preserve"> </w:t>
       </w:r>
       <w:r>
         <w:t>στο</w:t>
       </w:r>
       <w:r>
+        <w:rPr>
+          <w:lang w:val="en-US"/>
+        </w:rPr>
         <w:t xml:space="preserve"> </w:t>
       </w:r>
       <w:r>
         <w:t>πεδιο</w:t>
       </w:r>
       <w:r>
+        <w:rPr>
+          <w:lang w:val="en-US"/>
+        </w:rPr>
         <w:t xml:space="preserve"> </w:t>
       </w:r>
       <w:r>
@@ -2944,13 +2973,7 @@
         <w:t xml:space="preserve"> </w:t>
       </w:r>
       <w:r>
-        <w:t xml:space="preserve">Μερα,ωρα,δευτερολεπτα που σταλθηκε η </w:t>
-      </w:r>
-      <w:r>
-        <w:t>αιτηση</w:t>
-      </w:r>
-      <w:r>
-        <w:t xml:space="preserve"> απο τον χρήστη</w:t>
+        <w:t>Μερα,ωρα,δευτερολεπτα που σταλθηκε η αιτηση απο τον χρήστη</w:t>
       </w:r>
     </w:p>
     <w:p>
@@ -3454,10 +3477,7 @@
         <w:t xml:space="preserve">: </w:t>
       </w:r>
       <w:r>
-        <w:t xml:space="preserve">Μερα,ωρα,δευτερολεπτα που </w:t>
-      </w:r>
-      <w:r>
-        <w:t>πηρε συμμετοχη στο ερωτηματολογιο</w:t>
+        <w:t>Μερα,ωρα,δευτερολεπτα που πηρε συμμετοχη στο ερωτηματολογιο</w:t>
       </w:r>
     </w:p>
     <w:p>
@@ -6263,7 +6283,7 @@
 </file>
 
 <file path=customXml/itemProps1.xml><?xml version="1.0" encoding="utf-8"?>
-<ds:datastoreItem xmlns:ds="http://schemas.openxmlformats.org/officeDocument/2006/customXml" ds:itemID="{FCC7465A-322C-42D3-AFFE-484EFEB75B72}">
+<ds:datastoreItem xmlns:ds="http://schemas.openxmlformats.org/officeDocument/2006/customXml" ds:itemID="{949B8202-E4F6-49E0-ADF0-51C65A42D6E8}">
   <ds:schemaRefs>
     <ds:schemaRef ds:uri="http://schemas.openxmlformats.org/officeDocument/2006/bibliography"/>
   </ds:schemaRefs>

</xml_diff>